<commit_message>
Add Redux store configuration and initial to-do reducer setup
</commit_message>
<xml_diff>
--- a/Notes/11_Redux.docx
+++ b/Notes/11_Redux.docx
@@ -206,6 +206,1227 @@
           <w:lang w:val="en-US"/>
         </w:rPr>
       </w:pPr>
+      <w:r>
+        <w:rPr>
+          <w:lang w:val="en-US"/>
+        </w:rPr>
+        <w:t xml:space="preserve">To start working with Redux we have </w:t>
+      </w:r>
+      <w:r>
+        <w:rPr>
+          <w:lang w:val="en-US"/>
+        </w:rPr>
+        <w:t xml:space="preserve">to </w:t>
+      </w:r>
+      <w:r>
+        <w:rPr>
+          <w:lang w:val="en-US"/>
+        </w:rPr>
+        <w:t>create a store:</w:t>
+      </w:r>
+    </w:p>
+    <w:p>
+      <w:pPr>
+        <w:pStyle w:val="ListParagraph"/>
+        <w:numPr>
+          <w:ilvl w:val="1"/>
+          <w:numId w:val="1"/>
+        </w:numPr>
+        <w:jc w:val="both"/>
+        <w:rPr>
+          <w:lang w:val="en-US"/>
+        </w:rPr>
+      </w:pPr>
+      <w:r>
+        <w:rPr>
+          <w:lang w:val="en-US"/>
+        </w:rPr>
+        <w:t>You can create a separate folder for store or you can work on same file.</w:t>
+      </w:r>
+    </w:p>
+    <w:p>
+      <w:pPr>
+        <w:pStyle w:val="ListParagraph"/>
+        <w:numPr>
+          <w:ilvl w:val="1"/>
+          <w:numId w:val="1"/>
+        </w:numPr>
+        <w:jc w:val="both"/>
+        <w:rPr>
+          <w:lang w:val="en-US"/>
+        </w:rPr>
+      </w:pPr>
+      <w:r>
+        <w:rPr>
+          <w:lang w:val="en-US"/>
+        </w:rPr>
+        <w:t xml:space="preserve">We will </w:t>
+      </w:r>
+      <w:r>
+        <w:rPr>
+          <w:b/>
+          <w:bCs/>
+          <w:lang w:val="en-US"/>
+        </w:rPr>
+        <w:t xml:space="preserve">configure </w:t>
+      </w:r>
+      <w:r>
+        <w:rPr>
+          <w:b/>
+          <w:bCs/>
+          <w:lang w:val="en-US"/>
+        </w:rPr>
+        <w:t xml:space="preserve">and export </w:t>
+      </w:r>
+      <w:r>
+        <w:rPr>
+          <w:b/>
+          <w:bCs/>
+          <w:lang w:val="en-US"/>
+        </w:rPr>
+        <w:t>the store</w:t>
+      </w:r>
+    </w:p>
+    <w:p>
+      <w:pPr>
+        <w:pStyle w:val="ListParagraph"/>
+        <w:ind w:left="1440"/>
+        <w:jc w:val="both"/>
+        <w:rPr>
+          <w:lang w:val="en-US"/>
+        </w:rPr>
+      </w:pPr>
+      <w:r>
+        <w:rPr>
+          <w:noProof/>
+          <w:lang w:eastAsia="en-IN"/>
+        </w:rPr>
+        <w:drawing>
+          <wp:inline distT="0" distB="0" distL="0" distR="0" wp14:anchorId="315ECA87" wp14:editId="520A612C">
+            <wp:extent cx="3848637" cy="647790"/>
+            <wp:effectExtent l="0" t="0" r="0" b="0"/>
+            <wp:docPr id="1" name="Picture 1"/>
+            <wp:cNvGraphicFramePr>
+              <a:graphicFrameLocks xmlns:a="http://schemas.openxmlformats.org/drawingml/2006/main" noChangeAspect="1"/>
+            </wp:cNvGraphicFramePr>
+            <a:graphic xmlns:a="http://schemas.openxmlformats.org/drawingml/2006/main">
+              <a:graphicData uri="http://schemas.openxmlformats.org/drawingml/2006/picture">
+                <pic:pic xmlns:pic="http://schemas.openxmlformats.org/drawingml/2006/picture">
+                  <pic:nvPicPr>
+                    <pic:cNvPr id="1" name=""/>
+                    <pic:cNvPicPr/>
+                  </pic:nvPicPr>
+                  <pic:blipFill>
+                    <a:blip r:embed="rId5"/>
+                    <a:stretch>
+                      <a:fillRect/>
+                    </a:stretch>
+                  </pic:blipFill>
+                  <pic:spPr>
+                    <a:xfrm>
+                      <a:off x="0" y="0"/>
+                      <a:ext cx="3848637" cy="647790"/>
+                    </a:xfrm>
+                    <a:prstGeom prst="rect">
+                      <a:avLst/>
+                    </a:prstGeom>
+                  </pic:spPr>
+                </pic:pic>
+              </a:graphicData>
+            </a:graphic>
+          </wp:inline>
+        </w:drawing>
+      </w:r>
+    </w:p>
+    <w:p>
+      <w:pPr>
+        <w:pStyle w:val="ListParagraph"/>
+        <w:numPr>
+          <w:ilvl w:val="1"/>
+          <w:numId w:val="1"/>
+        </w:numPr>
+        <w:jc w:val="both"/>
+        <w:rPr>
+          <w:lang w:val="en-US"/>
+        </w:rPr>
+      </w:pPr>
+      <w:r>
+        <w:rPr>
+          <w:lang w:val="en-US"/>
+        </w:rPr>
+        <w:t xml:space="preserve">While </w:t>
+      </w:r>
+      <w:r>
+        <w:rPr>
+          <w:b/>
+          <w:bCs/>
+          <w:lang w:val="en-US"/>
+        </w:rPr>
+        <w:t>exporting the store</w:t>
+      </w:r>
+      <w:r>
+        <w:rPr>
+          <w:lang w:val="en-US"/>
+        </w:rPr>
+        <w:t xml:space="preserve"> we have to pass the </w:t>
+      </w:r>
+      <w:r>
+        <w:rPr>
+          <w:b/>
+          <w:bCs/>
+          <w:lang w:val="en-US"/>
+        </w:rPr>
+        <w:t>object inside the configure store.</w:t>
+      </w:r>
+    </w:p>
+    <w:p>
+      <w:pPr>
+        <w:pStyle w:val="ListParagraph"/>
+        <w:numPr>
+          <w:ilvl w:val="1"/>
+          <w:numId w:val="1"/>
+        </w:numPr>
+        <w:jc w:val="both"/>
+        <w:rPr>
+          <w:lang w:val="en-US"/>
+        </w:rPr>
+      </w:pPr>
+      <w:r>
+        <w:rPr>
+          <w:lang w:val="en-US"/>
+        </w:rPr>
+        <w:t xml:space="preserve">After configuring the store we have to </w:t>
+      </w:r>
+      <w:r>
+        <w:rPr>
+          <w:b/>
+          <w:bCs/>
+          <w:lang w:val="en-US"/>
+        </w:rPr>
+        <w:t>make reducers.</w:t>
+      </w:r>
+    </w:p>
+    <w:p>
+      <w:pPr>
+        <w:pStyle w:val="ListParagraph"/>
+        <w:numPr>
+          <w:ilvl w:val="2"/>
+          <w:numId w:val="1"/>
+        </w:numPr>
+        <w:jc w:val="both"/>
+        <w:rPr>
+          <w:lang w:val="en-US"/>
+        </w:rPr>
+      </w:pPr>
+      <w:r>
+        <w:rPr>
+          <w:lang w:val="en-US"/>
+        </w:rPr>
+        <w:t xml:space="preserve">First we will make a </w:t>
+      </w:r>
+      <w:r>
+        <w:rPr>
+          <w:b/>
+          <w:bCs/>
+          <w:lang w:val="en-US"/>
+        </w:rPr>
+        <w:t>features named folder for this,</w:t>
+      </w:r>
+      <w:r>
+        <w:rPr>
+          <w:lang w:val="en-US"/>
+        </w:rPr>
+        <w:t xml:space="preserve"> inside this we will create another </w:t>
+      </w:r>
+      <w:r>
+        <w:rPr>
+          <w:b/>
+          <w:bCs/>
+          <w:lang w:val="en-US"/>
+        </w:rPr>
+        <w:t>to-do folder</w:t>
+      </w:r>
+      <w:r>
+        <w:rPr>
+          <w:lang w:val="en-US"/>
+        </w:rPr>
+        <w:t xml:space="preserve"> in which we will create a file for </w:t>
+      </w:r>
+      <w:r>
+        <w:rPr>
+          <w:b/>
+          <w:bCs/>
+          <w:lang w:val="en-US"/>
+        </w:rPr>
+        <w:t>to-do reducer.</w:t>
+      </w:r>
+      <w:r>
+        <w:rPr>
+          <w:b/>
+          <w:bCs/>
+          <w:lang w:val="en-US"/>
+        </w:rPr>
+        <w:t xml:space="preserve"> (We made a to –do folder because, we will work with to-do, </w:t>
+      </w:r>
+      <w:r>
+        <w:rPr>
+          <w:lang w:val="en-US"/>
+        </w:rPr>
+        <w:t>you can make any reducers for anything like: login, signup, etc.)</w:t>
+      </w:r>
+    </w:p>
+    <w:p>
+      <w:pPr>
+        <w:pStyle w:val="ListParagraph"/>
+        <w:numPr>
+          <w:ilvl w:val="2"/>
+          <w:numId w:val="1"/>
+        </w:numPr>
+        <w:jc w:val="both"/>
+        <w:rPr>
+          <w:lang w:val="en-US"/>
+        </w:rPr>
+      </w:pPr>
+      <w:r>
+        <w:rPr>
+          <w:lang w:val="en-US"/>
+        </w:rPr>
+        <w:t xml:space="preserve">Now, we will create an </w:t>
+      </w:r>
+      <w:r>
+        <w:rPr>
+          <w:b/>
+          <w:bCs/>
+          <w:lang w:val="en-US"/>
+        </w:rPr>
+        <w:t>initial state variable</w:t>
+      </w:r>
+      <w:r>
+        <w:rPr>
+          <w:lang w:val="en-US"/>
+        </w:rPr>
+        <w:t xml:space="preserve"> in which takes the </w:t>
+      </w:r>
+      <w:r>
+        <w:rPr>
+          <w:b/>
+          <w:bCs/>
+          <w:lang w:val="en-US"/>
+        </w:rPr>
+        <w:t>object</w:t>
+      </w:r>
+      <w:r>
+        <w:rPr>
+          <w:b/>
+          <w:bCs/>
+          <w:lang w:val="en-US"/>
+        </w:rPr>
+        <w:t>,</w:t>
+      </w:r>
+      <w:r>
+        <w:rPr>
+          <w:lang w:val="en-US"/>
+        </w:rPr>
+        <w:t xml:space="preserve"> inside this object we will </w:t>
+      </w:r>
+      <w:r>
+        <w:rPr>
+          <w:b/>
+          <w:lang w:val="en-US"/>
+        </w:rPr>
+        <w:t>add</w:t>
+      </w:r>
+      <w:r>
+        <w:rPr>
+          <w:b/>
+          <w:bCs/>
+          <w:lang w:val="en-US"/>
+        </w:rPr>
+        <w:t xml:space="preserve"> to-do (which will load on loading the page)</w:t>
+      </w:r>
+      <w:r>
+        <w:rPr>
+          <w:lang w:val="en-US"/>
+        </w:rPr>
+        <w:t>.</w:t>
+      </w:r>
+    </w:p>
+    <w:p>
+      <w:pPr>
+        <w:pStyle w:val="ListParagraph"/>
+        <w:ind w:left="2160"/>
+        <w:jc w:val="both"/>
+        <w:rPr>
+          <w:lang w:val="en-US"/>
+        </w:rPr>
+      </w:pPr>
+      <w:r>
+        <w:rPr>
+          <w:lang w:val="en-US"/>
+        </w:rPr>
+        <w:drawing>
+          <wp:inline distT="0" distB="0" distL="0" distR="0" wp14:anchorId="56A10551" wp14:editId="76FF7B4B">
+            <wp:extent cx="2857899" cy="562053"/>
+            <wp:effectExtent l="0" t="0" r="0" b="9525"/>
+            <wp:docPr id="2" name="Picture 2"/>
+            <wp:cNvGraphicFramePr>
+              <a:graphicFrameLocks xmlns:a="http://schemas.openxmlformats.org/drawingml/2006/main" noChangeAspect="1"/>
+            </wp:cNvGraphicFramePr>
+            <a:graphic xmlns:a="http://schemas.openxmlformats.org/drawingml/2006/main">
+              <a:graphicData uri="http://schemas.openxmlformats.org/drawingml/2006/picture">
+                <pic:pic xmlns:pic="http://schemas.openxmlformats.org/drawingml/2006/picture">
+                  <pic:nvPicPr>
+                    <pic:cNvPr id="1" name=""/>
+                    <pic:cNvPicPr/>
+                  </pic:nvPicPr>
+                  <pic:blipFill>
+                    <a:blip r:embed="rId6"/>
+                    <a:stretch>
+                      <a:fillRect/>
+                    </a:stretch>
+                  </pic:blipFill>
+                  <pic:spPr>
+                    <a:xfrm>
+                      <a:off x="0" y="0"/>
+                      <a:ext cx="2857899" cy="562053"/>
+                    </a:xfrm>
+                    <a:prstGeom prst="rect">
+                      <a:avLst/>
+                    </a:prstGeom>
+                  </pic:spPr>
+                </pic:pic>
+              </a:graphicData>
+            </a:graphic>
+          </wp:inline>
+        </w:drawing>
+      </w:r>
+    </w:p>
+    <w:p>
+      <w:pPr>
+        <w:pStyle w:val="ListParagraph"/>
+        <w:numPr>
+          <w:ilvl w:val="2"/>
+          <w:numId w:val="1"/>
+        </w:numPr>
+        <w:jc w:val="both"/>
+        <w:rPr>
+          <w:lang w:val="en-US"/>
+        </w:rPr>
+      </w:pPr>
+      <w:r>
+        <w:rPr>
+          <w:lang w:val="en-US"/>
+        </w:rPr>
+        <w:t xml:space="preserve">Now, we will </w:t>
+      </w:r>
+      <w:r>
+        <w:rPr>
+          <w:b/>
+          <w:bCs/>
+          <w:lang w:val="en-US"/>
+        </w:rPr>
+        <w:t>make and</w:t>
+      </w:r>
+      <w:r>
+        <w:rPr>
+          <w:b/>
+          <w:bCs/>
+          <w:lang w:val="en-US"/>
+        </w:rPr>
+        <w:t xml:space="preserve"> export the reducer</w:t>
+      </w:r>
+      <w:r>
+        <w:rPr>
+          <w:lang w:val="en-US"/>
+        </w:rPr>
+        <w:t xml:space="preserve"> using </w:t>
+      </w:r>
+      <w:r>
+        <w:rPr>
+          <w:b/>
+          <w:bCs/>
+          <w:lang w:val="en-US"/>
+        </w:rPr>
+        <w:t>create slice</w:t>
+      </w:r>
+      <w:r>
+        <w:rPr>
+          <w:lang w:val="en-US"/>
+        </w:rPr>
+        <w:t xml:space="preserve"> which takes </w:t>
+      </w:r>
+      <w:r>
+        <w:rPr>
+          <w:b/>
+          <w:bCs/>
+          <w:lang w:val="en-US"/>
+        </w:rPr>
+        <w:t>object</w:t>
+      </w:r>
+      <w:r>
+        <w:rPr>
+          <w:lang w:val="en-US"/>
+        </w:rPr>
+        <w:t xml:space="preserve"> and we will pass some </w:t>
+      </w:r>
+      <w:r>
+        <w:rPr>
+          <w:b/>
+          <w:bCs/>
+          <w:lang w:val="en-US"/>
+        </w:rPr>
+        <w:t>properties</w:t>
+      </w:r>
+      <w:r>
+        <w:rPr>
+          <w:lang w:val="en-US"/>
+        </w:rPr>
+        <w:t xml:space="preserve"> like: name, and some methods like </w:t>
+      </w:r>
+      <w:r>
+        <w:rPr>
+          <w:b/>
+          <w:bCs/>
+          <w:lang w:val="en-US"/>
+        </w:rPr>
+        <w:t>add to-do, remove to-do and we will also pass our initial state.</w:t>
+      </w:r>
+    </w:p>
+    <w:p>
+      <w:pPr>
+        <w:pStyle w:val="ListParagraph"/>
+        <w:numPr>
+          <w:ilvl w:val="3"/>
+          <w:numId w:val="1"/>
+        </w:numPr>
+        <w:jc w:val="both"/>
+        <w:rPr>
+          <w:lang w:val="en-US"/>
+        </w:rPr>
+      </w:pPr>
+      <w:r>
+        <w:rPr>
+          <w:b/>
+          <w:bCs/>
+          <w:lang w:val="en-US"/>
+        </w:rPr>
+        <w:t xml:space="preserve">Add to-do &amp; remove to-do: </w:t>
+      </w:r>
+      <w:r>
+        <w:rPr>
+          <w:lang w:val="en-US"/>
+        </w:rPr>
+        <w:t>This method can be made outside the to-do slice or inside.</w:t>
+      </w:r>
+    </w:p>
+    <w:p>
+      <w:pPr>
+        <w:pStyle w:val="ListParagraph"/>
+        <w:ind w:left="2160"/>
+        <w:jc w:val="both"/>
+        <w:rPr>
+          <w:lang w:val="en-US"/>
+        </w:rPr>
+      </w:pPr>
+      <w:r>
+        <w:rPr>
+          <w:lang w:val="en-US"/>
+        </w:rPr>
+        <w:drawing>
+          <wp:inline distT="0" distB="0" distL="0" distR="0" wp14:anchorId="5AABF5A9" wp14:editId="0FF9EA8C">
+            <wp:extent cx="2981741" cy="1486107"/>
+            <wp:effectExtent l="0" t="0" r="9525" b="0"/>
+            <wp:docPr id="3" name="Picture 3"/>
+            <wp:cNvGraphicFramePr>
+              <a:graphicFrameLocks xmlns:a="http://schemas.openxmlformats.org/drawingml/2006/main" noChangeAspect="1"/>
+            </wp:cNvGraphicFramePr>
+            <a:graphic xmlns:a="http://schemas.openxmlformats.org/drawingml/2006/main">
+              <a:graphicData uri="http://schemas.openxmlformats.org/drawingml/2006/picture">
+                <pic:pic xmlns:pic="http://schemas.openxmlformats.org/drawingml/2006/picture">
+                  <pic:nvPicPr>
+                    <pic:cNvPr id="1" name=""/>
+                    <pic:cNvPicPr/>
+                  </pic:nvPicPr>
+                  <pic:blipFill>
+                    <a:blip r:embed="rId7"/>
+                    <a:stretch>
+                      <a:fillRect/>
+                    </a:stretch>
+                  </pic:blipFill>
+                  <pic:spPr>
+                    <a:xfrm>
+                      <a:off x="0" y="0"/>
+                      <a:ext cx="2981741" cy="1486107"/>
+                    </a:xfrm>
+                    <a:prstGeom prst="rect">
+                      <a:avLst/>
+                    </a:prstGeom>
+                  </pic:spPr>
+                </pic:pic>
+              </a:graphicData>
+            </a:graphic>
+          </wp:inline>
+        </w:drawing>
+      </w:r>
+    </w:p>
+    <w:p>
+      <w:pPr>
+        <w:pStyle w:val="ListParagraph"/>
+        <w:numPr>
+          <w:ilvl w:val="2"/>
+          <w:numId w:val="1"/>
+        </w:numPr>
+        <w:jc w:val="both"/>
+        <w:rPr>
+          <w:lang w:val="en-US"/>
+        </w:rPr>
+      </w:pPr>
+      <w:r>
+        <w:rPr>
+          <w:lang w:val="en-US"/>
+        </w:rPr>
+        <w:t xml:space="preserve">Functions inside the reducers have </w:t>
+      </w:r>
+      <w:r>
+        <w:rPr>
+          <w:b/>
+          <w:bCs/>
+          <w:lang w:val="en-US"/>
+        </w:rPr>
+        <w:t>parameters</w:t>
+      </w:r>
+      <w:r>
+        <w:rPr>
+          <w:b/>
+          <w:bCs/>
+          <w:lang w:val="en-US"/>
+        </w:rPr>
+        <w:t xml:space="preserve"> like state &amp; action.</w:t>
+      </w:r>
+    </w:p>
+    <w:p>
+      <w:pPr>
+        <w:pStyle w:val="ListParagraph"/>
+        <w:numPr>
+          <w:ilvl w:val="3"/>
+          <w:numId w:val="1"/>
+        </w:numPr>
+        <w:jc w:val="both"/>
+        <w:rPr>
+          <w:lang w:val="en-US"/>
+        </w:rPr>
+      </w:pPr>
+      <w:r>
+        <w:rPr>
+          <w:b/>
+          <w:bCs/>
+          <w:lang w:val="en-US"/>
+        </w:rPr>
+        <w:lastRenderedPageBreak/>
+        <w:t>State:</w:t>
+      </w:r>
+      <w:r>
+        <w:rPr>
+          <w:lang w:val="en-US"/>
+        </w:rPr>
+        <w:t xml:space="preserve"> Whenever state changes, it will update the UI, initially we have 1 to-do, might be we will have more to-dos.</w:t>
+      </w:r>
+    </w:p>
+    <w:p>
+      <w:pPr>
+        <w:pStyle w:val="ListParagraph"/>
+        <w:numPr>
+          <w:ilvl w:val="3"/>
+          <w:numId w:val="1"/>
+        </w:numPr>
+        <w:jc w:val="both"/>
+        <w:rPr>
+          <w:lang w:val="en-US"/>
+        </w:rPr>
+      </w:pPr>
+      <w:r>
+        <w:rPr>
+          <w:b/>
+          <w:bCs/>
+          <w:lang w:val="en-US"/>
+        </w:rPr>
+        <w:t>Action:</w:t>
+      </w:r>
+      <w:r>
+        <w:rPr>
+          <w:lang w:val="en-US"/>
+        </w:rPr>
+        <w:t xml:space="preserve"> </w:t>
+      </w:r>
+      <w:r>
+        <w:rPr>
+          <w:lang w:val="en-US"/>
+        </w:rPr>
+        <w:t>It helps in providing the values for further actions like removing the to-dos, etc.</w:t>
+      </w:r>
+    </w:p>
+    <w:p>
+      <w:pPr>
+        <w:pStyle w:val="ListParagraph"/>
+        <w:numPr>
+          <w:ilvl w:val="2"/>
+          <w:numId w:val="1"/>
+        </w:numPr>
+        <w:jc w:val="both"/>
+        <w:rPr>
+          <w:lang w:val="en-US"/>
+        </w:rPr>
+      </w:pPr>
+      <w:r>
+        <w:rPr>
+          <w:lang w:val="en-US"/>
+        </w:rPr>
+        <w:t xml:space="preserve">Inside our </w:t>
+      </w:r>
+      <w:r>
+        <w:rPr>
+          <w:b/>
+          <w:bCs/>
+          <w:lang w:val="en-US"/>
+        </w:rPr>
+        <w:t xml:space="preserve">add-to-do method: </w:t>
+      </w:r>
+      <w:r>
+        <w:rPr>
+          <w:lang w:val="en-US"/>
+        </w:rPr>
+        <w:t xml:space="preserve">We will create a to-do named variable in which we have </w:t>
+      </w:r>
+      <w:r>
+        <w:rPr>
+          <w:b/>
+          <w:bCs/>
+          <w:lang w:val="en-US"/>
+        </w:rPr>
+        <w:t xml:space="preserve">object of id &amp; text, </w:t>
+      </w:r>
+      <w:proofErr w:type="spellStart"/>
+      <w:r>
+        <w:rPr>
+          <w:lang w:val="en-US"/>
+        </w:rPr>
+        <w:t>id</w:t>
+      </w:r>
+      <w:proofErr w:type="spellEnd"/>
+      <w:r>
+        <w:rPr>
+          <w:lang w:val="en-US"/>
+        </w:rPr>
+        <w:t xml:space="preserve"> will be generated unique by using </w:t>
+      </w:r>
+      <w:r>
+        <w:rPr>
+          <w:b/>
+          <w:bCs/>
+          <w:lang w:val="en-US"/>
+        </w:rPr>
+        <w:t>nanoid</w:t>
+      </w:r>
+      <w:r>
+        <w:rPr>
+          <w:lang w:val="en-US"/>
+        </w:rPr>
+        <w:t>.</w:t>
+      </w:r>
+    </w:p>
+    <w:p>
+      <w:pPr>
+        <w:pStyle w:val="ListParagraph"/>
+        <w:ind w:left="2160"/>
+        <w:jc w:val="both"/>
+        <w:rPr>
+          <w:lang w:val="en-US"/>
+        </w:rPr>
+      </w:pPr>
+      <w:r>
+        <w:rPr>
+          <w:lang w:val="en-US"/>
+        </w:rPr>
+        <w:drawing>
+          <wp:inline distT="0" distB="0" distL="0" distR="0" wp14:anchorId="1C6F97E7" wp14:editId="36444714">
+            <wp:extent cx="2734057" cy="1552792"/>
+            <wp:effectExtent l="0" t="0" r="9525" b="9525"/>
+            <wp:docPr id="4" name="Picture 4"/>
+            <wp:cNvGraphicFramePr>
+              <a:graphicFrameLocks xmlns:a="http://schemas.openxmlformats.org/drawingml/2006/main" noChangeAspect="1"/>
+            </wp:cNvGraphicFramePr>
+            <a:graphic xmlns:a="http://schemas.openxmlformats.org/drawingml/2006/main">
+              <a:graphicData uri="http://schemas.openxmlformats.org/drawingml/2006/picture">
+                <pic:pic xmlns:pic="http://schemas.openxmlformats.org/drawingml/2006/picture">
+                  <pic:nvPicPr>
+                    <pic:cNvPr id="1" name=""/>
+                    <pic:cNvPicPr/>
+                  </pic:nvPicPr>
+                  <pic:blipFill>
+                    <a:blip r:embed="rId8"/>
+                    <a:stretch>
+                      <a:fillRect/>
+                    </a:stretch>
+                  </pic:blipFill>
+                  <pic:spPr>
+                    <a:xfrm>
+                      <a:off x="0" y="0"/>
+                      <a:ext cx="2734057" cy="1552792"/>
+                    </a:xfrm>
+                    <a:prstGeom prst="rect">
+                      <a:avLst/>
+                    </a:prstGeom>
+                  </pic:spPr>
+                </pic:pic>
+              </a:graphicData>
+            </a:graphic>
+          </wp:inline>
+        </w:drawing>
+      </w:r>
+    </w:p>
+    <w:p>
+      <w:pPr>
+        <w:pStyle w:val="ListParagraph"/>
+        <w:numPr>
+          <w:ilvl w:val="2"/>
+          <w:numId w:val="1"/>
+        </w:numPr>
+        <w:jc w:val="both"/>
+        <w:rPr>
+          <w:lang w:val="en-US"/>
+        </w:rPr>
+      </w:pPr>
+      <w:r>
+        <w:rPr>
+          <w:lang w:val="en-US"/>
+        </w:rPr>
+        <w:t xml:space="preserve">Till now we have only made the to-do, we </w:t>
+      </w:r>
+      <w:r>
+        <w:rPr>
+          <w:b/>
+          <w:bCs/>
+          <w:lang w:val="en-US"/>
+        </w:rPr>
+        <w:t>haven’t updated the state</w:t>
+      </w:r>
+      <w:r>
+        <w:rPr>
+          <w:lang w:val="en-US"/>
+        </w:rPr>
+        <w:t xml:space="preserve">. </w:t>
+      </w:r>
+      <w:r>
+        <w:rPr>
+          <w:b/>
+          <w:bCs/>
+          <w:lang w:val="en-US"/>
+        </w:rPr>
+        <w:t>To update the state</w:t>
+      </w:r>
+      <w:r>
+        <w:rPr>
+          <w:lang w:val="en-US"/>
+        </w:rPr>
+        <w:t xml:space="preserve"> we will </w:t>
+      </w:r>
+      <w:r>
+        <w:rPr>
+          <w:b/>
+          <w:bCs/>
+          <w:lang w:val="en-US"/>
+        </w:rPr>
+        <w:t>push</w:t>
+      </w:r>
+      <w:r>
+        <w:rPr>
+          <w:lang w:val="en-US"/>
+        </w:rPr>
+        <w:t xml:space="preserve"> these to-dos (inside the add-to-do) in the to-dos (inside the initial state).</w:t>
+      </w:r>
+    </w:p>
+    <w:p>
+      <w:pPr>
+        <w:pStyle w:val="ListParagraph"/>
+        <w:numPr>
+          <w:ilvl w:val="2"/>
+          <w:numId w:val="1"/>
+        </w:numPr>
+        <w:jc w:val="both"/>
+        <w:rPr>
+          <w:lang w:val="en-US"/>
+        </w:rPr>
+      </w:pPr>
+      <w:r>
+        <w:rPr>
+          <w:lang w:val="en-US"/>
+        </w:rPr>
+        <w:t xml:space="preserve">Inside our </w:t>
+      </w:r>
+      <w:r>
+        <w:rPr>
+          <w:b/>
+          <w:bCs/>
+          <w:lang w:val="en-US"/>
+        </w:rPr>
+        <w:t xml:space="preserve">remove-to-do method: </w:t>
+      </w:r>
+      <w:r>
+        <w:rPr>
+          <w:lang w:val="en-US"/>
+        </w:rPr>
+        <w:t>We will use filter method to filter out those to-dos whose ids are not matched.</w:t>
+      </w:r>
+    </w:p>
+    <w:p>
+      <w:pPr>
+        <w:pStyle w:val="ListParagraph"/>
+        <w:numPr>
+          <w:ilvl w:val="2"/>
+          <w:numId w:val="1"/>
+        </w:numPr>
+        <w:jc w:val="both"/>
+        <w:rPr>
+          <w:lang w:val="en-US"/>
+        </w:rPr>
+      </w:pPr>
+      <w:r>
+        <w:rPr>
+          <w:lang w:val="en-US"/>
+        </w:rPr>
+        <w:t xml:space="preserve">After this, we will </w:t>
+      </w:r>
+      <w:r>
+        <w:rPr>
+          <w:b/>
+          <w:bCs/>
+          <w:lang w:val="en-US"/>
+        </w:rPr>
+        <w:t>export our all methods.</w:t>
+      </w:r>
+    </w:p>
+    <w:p>
+      <w:pPr>
+        <w:pStyle w:val="ListParagraph"/>
+        <w:ind w:left="2160"/>
+        <w:jc w:val="both"/>
+        <w:rPr>
+          <w:lang w:val="en-US"/>
+        </w:rPr>
+      </w:pPr>
+      <w:r>
+        <w:rPr>
+          <w:lang w:val="en-US"/>
+        </w:rPr>
+        <w:drawing>
+          <wp:inline distT="0" distB="0" distL="0" distR="0" wp14:anchorId="23FD16DE" wp14:editId="770A4FF4">
+            <wp:extent cx="4925112" cy="238158"/>
+            <wp:effectExtent l="0" t="0" r="8890" b="9525"/>
+            <wp:docPr id="5" name="Picture 5"/>
+            <wp:cNvGraphicFramePr>
+              <a:graphicFrameLocks xmlns:a="http://schemas.openxmlformats.org/drawingml/2006/main" noChangeAspect="1"/>
+            </wp:cNvGraphicFramePr>
+            <a:graphic xmlns:a="http://schemas.openxmlformats.org/drawingml/2006/main">
+              <a:graphicData uri="http://schemas.openxmlformats.org/drawingml/2006/picture">
+                <pic:pic xmlns:pic="http://schemas.openxmlformats.org/drawingml/2006/picture">
+                  <pic:nvPicPr>
+                    <pic:cNvPr id="1" name=""/>
+                    <pic:cNvPicPr/>
+                  </pic:nvPicPr>
+                  <pic:blipFill>
+                    <a:blip r:embed="rId9"/>
+                    <a:stretch>
+                      <a:fillRect/>
+                    </a:stretch>
+                  </pic:blipFill>
+                  <pic:spPr>
+                    <a:xfrm>
+                      <a:off x="0" y="0"/>
+                      <a:ext cx="4925112" cy="238158"/>
+                    </a:xfrm>
+                    <a:prstGeom prst="rect">
+                      <a:avLst/>
+                    </a:prstGeom>
+                  </pic:spPr>
+                </pic:pic>
+              </a:graphicData>
+            </a:graphic>
+          </wp:inline>
+        </w:drawing>
+      </w:r>
+    </w:p>
+    <w:p>
+      <w:pPr>
+        <w:pStyle w:val="ListParagraph"/>
+        <w:numPr>
+          <w:ilvl w:val="2"/>
+          <w:numId w:val="1"/>
+        </w:numPr>
+        <w:jc w:val="both"/>
+        <w:rPr>
+          <w:lang w:val="en-US"/>
+        </w:rPr>
+      </w:pPr>
+      <w:r>
+        <w:rPr>
+          <w:lang w:val="en-US"/>
+        </w:rPr>
+        <w:t xml:space="preserve">Since, our </w:t>
+      </w:r>
+      <w:r>
+        <w:rPr>
+          <w:b/>
+          <w:bCs/>
+          <w:lang w:val="en-US"/>
+        </w:rPr>
+        <w:t>store</w:t>
+      </w:r>
+      <w:r>
+        <w:rPr>
+          <w:lang w:val="en-US"/>
+        </w:rPr>
+        <w:t xml:space="preserve"> is not </w:t>
+      </w:r>
+      <w:r>
+        <w:rPr>
+          <w:b/>
+          <w:bCs/>
+          <w:lang w:val="en-US"/>
+        </w:rPr>
+        <w:t xml:space="preserve">aware </w:t>
+      </w:r>
+      <w:r>
+        <w:rPr>
+          <w:b/>
+          <w:bCs/>
+          <w:lang w:val="en-US"/>
+        </w:rPr>
+        <w:t>about our reducer,</w:t>
+      </w:r>
+      <w:r>
+        <w:rPr>
+          <w:lang w:val="en-US"/>
+        </w:rPr>
+        <w:t xml:space="preserve"> so we have to </w:t>
+      </w:r>
+      <w:r>
+        <w:rPr>
+          <w:b/>
+          <w:bCs/>
+          <w:lang w:val="en-US"/>
+        </w:rPr>
+        <w:t>export</w:t>
+      </w:r>
+      <w:r>
+        <w:rPr>
+          <w:b/>
+          <w:bCs/>
+          <w:lang w:val="en-US"/>
+        </w:rPr>
+        <w:t xml:space="preserve"> our reducers also.</w:t>
+      </w:r>
+    </w:p>
+    <w:p>
+      <w:pPr>
+        <w:pStyle w:val="ListParagraph"/>
+        <w:ind w:left="2160"/>
+        <w:jc w:val="both"/>
+        <w:rPr>
+          <w:lang w:val="en-US"/>
+        </w:rPr>
+      </w:pPr>
+      <w:r>
+        <w:rPr>
+          <w:lang w:val="en-US"/>
+        </w:rPr>
+        <w:drawing>
+          <wp:inline distT="0" distB="0" distL="0" distR="0" wp14:anchorId="08CDD652" wp14:editId="32541CE3">
+            <wp:extent cx="5134692" cy="247685"/>
+            <wp:effectExtent l="0" t="0" r="0" b="0"/>
+            <wp:docPr id="6" name="Picture 6"/>
+            <wp:cNvGraphicFramePr>
+              <a:graphicFrameLocks xmlns:a="http://schemas.openxmlformats.org/drawingml/2006/main" noChangeAspect="1"/>
+            </wp:cNvGraphicFramePr>
+            <a:graphic xmlns:a="http://schemas.openxmlformats.org/drawingml/2006/main">
+              <a:graphicData uri="http://schemas.openxmlformats.org/drawingml/2006/picture">
+                <pic:pic xmlns:pic="http://schemas.openxmlformats.org/drawingml/2006/picture">
+                  <pic:nvPicPr>
+                    <pic:cNvPr id="1" name=""/>
+                    <pic:cNvPicPr/>
+                  </pic:nvPicPr>
+                  <pic:blipFill>
+                    <a:blip r:embed="rId10"/>
+                    <a:stretch>
+                      <a:fillRect/>
+                    </a:stretch>
+                  </pic:blipFill>
+                  <pic:spPr>
+                    <a:xfrm>
+                      <a:off x="0" y="0"/>
+                      <a:ext cx="5134692" cy="247685"/>
+                    </a:xfrm>
+                    <a:prstGeom prst="rect">
+                      <a:avLst/>
+                    </a:prstGeom>
+                  </pic:spPr>
+                </pic:pic>
+              </a:graphicData>
+            </a:graphic>
+          </wp:inline>
+        </w:drawing>
+      </w:r>
+    </w:p>
+    <w:p>
+      <w:pPr>
+        <w:pStyle w:val="ListParagraph"/>
+        <w:numPr>
+          <w:ilvl w:val="2"/>
+          <w:numId w:val="1"/>
+        </w:numPr>
+        <w:jc w:val="both"/>
+        <w:rPr>
+          <w:lang w:val="en-US"/>
+        </w:rPr>
+      </w:pPr>
+      <w:r>
+        <w:rPr>
+          <w:lang w:val="en-US"/>
+        </w:rPr>
+        <w:t xml:space="preserve">In our </w:t>
+      </w:r>
+      <w:r>
+        <w:rPr>
+          <w:b/>
+          <w:bCs/>
+          <w:lang w:val="en-US"/>
+        </w:rPr>
+        <w:t xml:space="preserve">store, </w:t>
+      </w:r>
+      <w:r>
+        <w:rPr>
+          <w:lang w:val="en-US"/>
+        </w:rPr>
+        <w:t xml:space="preserve">we will </w:t>
+      </w:r>
+      <w:r>
+        <w:rPr>
+          <w:b/>
+          <w:bCs/>
+          <w:lang w:val="en-US"/>
+        </w:rPr>
+        <w:t>import our reducer</w:t>
+      </w:r>
+      <w:r>
+        <w:rPr>
+          <w:lang w:val="en-US"/>
+        </w:rPr>
+        <w:t xml:space="preserve"> and we will add our </w:t>
+      </w:r>
+      <w:r>
+        <w:rPr>
+          <w:b/>
+          <w:bCs/>
+          <w:lang w:val="en-US"/>
+        </w:rPr>
+        <w:t>exported reducer</w:t>
+      </w:r>
+      <w:r>
+        <w:rPr>
+          <w:lang w:val="en-US"/>
+        </w:rPr>
+        <w:t xml:space="preserve"> inside our store.</w:t>
+      </w:r>
+    </w:p>
+    <w:p>
+      <w:pPr>
+        <w:pStyle w:val="ListParagraph"/>
+        <w:ind w:left="2160"/>
+        <w:jc w:val="both"/>
+        <w:rPr>
+          <w:lang w:val="en-US"/>
+        </w:rPr>
+      </w:pPr>
+      <w:r>
+        <w:rPr>
+          <w:lang w:val="en-US"/>
+        </w:rPr>
+        <w:drawing>
+          <wp:inline distT="0" distB="0" distL="0" distR="0" wp14:anchorId="6C26EE28" wp14:editId="34D085AF">
+            <wp:extent cx="3896269" cy="990738"/>
+            <wp:effectExtent l="0" t="0" r="9525" b="0"/>
+            <wp:docPr id="7" name="Picture 7"/>
+            <wp:cNvGraphicFramePr>
+              <a:graphicFrameLocks xmlns:a="http://schemas.openxmlformats.org/drawingml/2006/main" noChangeAspect="1"/>
+            </wp:cNvGraphicFramePr>
+            <a:graphic xmlns:a="http://schemas.openxmlformats.org/drawingml/2006/main">
+              <a:graphicData uri="http://schemas.openxmlformats.org/drawingml/2006/picture">
+                <pic:pic xmlns:pic="http://schemas.openxmlformats.org/drawingml/2006/picture">
+                  <pic:nvPicPr>
+                    <pic:cNvPr id="1" name=""/>
+                    <pic:cNvPicPr/>
+                  </pic:nvPicPr>
+                  <pic:blipFill>
+                    <a:blip r:embed="rId11"/>
+                    <a:stretch>
+                      <a:fillRect/>
+                    </a:stretch>
+                  </pic:blipFill>
+                  <pic:spPr>
+                    <a:xfrm>
+                      <a:off x="0" y="0"/>
+                      <a:ext cx="3896269" cy="990738"/>
+                    </a:xfrm>
+                    <a:prstGeom prst="rect">
+                      <a:avLst/>
+                    </a:prstGeom>
+                  </pic:spPr>
+                </pic:pic>
+              </a:graphicData>
+            </a:graphic>
+          </wp:inline>
+        </w:drawing>
+      </w:r>
+    </w:p>
+    <w:p>
+      <w:pPr>
+        <w:pStyle w:val="ListParagraph"/>
+        <w:numPr>
+          <w:ilvl w:val="0"/>
+          <w:numId w:val="1"/>
+        </w:numPr>
+        <w:jc w:val="both"/>
+        <w:rPr>
+          <w:lang w:val="en-US"/>
+        </w:rPr>
+      </w:pPr>
+      <w:r>
+        <w:rPr>
+          <w:lang w:val="en-US"/>
+        </w:rPr>
+        <w:t xml:space="preserve">Now will create our components and learn </w:t>
+      </w:r>
+      <w:r>
+        <w:rPr>
+          <w:b/>
+          <w:bCs/>
+          <w:lang w:val="en-US"/>
+        </w:rPr>
+        <w:t>how to get data</w:t>
+      </w:r>
+      <w:r>
+        <w:rPr>
+          <w:lang w:val="en-US"/>
+        </w:rPr>
+        <w:t xml:space="preserve"> and </w:t>
+      </w:r>
+      <w:r>
+        <w:rPr>
+          <w:b/>
+          <w:bCs/>
+          <w:lang w:val="en-US"/>
+        </w:rPr>
+        <w:t>how to send data.</w:t>
+      </w:r>
       <w:bookmarkStart w:id="0" w:name="_GoBack"/>
       <w:bookmarkEnd w:id="0"/>
     </w:p>
@@ -246,7 +1467,7 @@
         <w:ind w:left="1440" w:hanging="360"/>
       </w:pPr>
     </w:lvl>
-    <w:lvl w:ilvl="2" w:tplc="4009001B" w:tentative="1">
+    <w:lvl w:ilvl="2" w:tplc="4009001B">
       <w:start w:val="1"/>
       <w:numFmt w:val="lowerRoman"/>
       <w:lvlText w:val="%3."/>
@@ -255,7 +1476,7 @@
         <w:ind w:left="2160" w:hanging="180"/>
       </w:pPr>
     </w:lvl>
-    <w:lvl w:ilvl="3" w:tplc="4009000F" w:tentative="1">
+    <w:lvl w:ilvl="3" w:tplc="4009000F">
       <w:start w:val="1"/>
       <w:numFmt w:val="decimal"/>
       <w:lvlText w:val="%4."/>

</xml_diff>

<commit_message>
Add created component in the files.
</commit_message>
<xml_diff>
--- a/Notes/11_Redux.docx
+++ b/Notes/11_Redux.docx
@@ -1427,8 +1427,915 @@
         </w:rPr>
         <w:t>how to send data.</w:t>
       </w:r>
+    </w:p>
+    <w:p>
+      <w:pPr>
+        <w:pStyle w:val="ListParagraph"/>
+        <w:numPr>
+          <w:ilvl w:val="1"/>
+          <w:numId w:val="1"/>
+        </w:numPr>
+        <w:jc w:val="both"/>
+        <w:rPr>
+          <w:lang w:val="en-US"/>
+        </w:rPr>
+      </w:pPr>
+      <w:r>
+        <w:rPr>
+          <w:lang w:val="en-US"/>
+        </w:rPr>
+        <w:t>Created a component folder in which we have 2 files: Add-to-do</w:t>
+      </w:r>
+      <w:r>
+        <w:rPr>
+          <w:lang w:val="en-US"/>
+        </w:rPr>
+        <w:t xml:space="preserve"> (our form to add all to-do)</w:t>
+      </w:r>
+      <w:r>
+        <w:rPr>
+          <w:lang w:val="en-US"/>
+        </w:rPr>
+        <w:t xml:space="preserve"> and To-do.</w:t>
+      </w:r>
+    </w:p>
+    <w:p>
+      <w:pPr>
+        <w:pStyle w:val="ListParagraph"/>
+        <w:numPr>
+          <w:ilvl w:val="1"/>
+          <w:numId w:val="1"/>
+        </w:numPr>
+        <w:jc w:val="both"/>
+        <w:rPr>
+          <w:lang w:val="en-US"/>
+        </w:rPr>
+      </w:pPr>
+      <w:r>
+        <w:rPr>
+          <w:b/>
+          <w:bCs/>
+          <w:lang w:val="en-US"/>
+        </w:rPr>
+        <w:t>For sending data we will use a dispatch from react.</w:t>
+      </w:r>
+      <w:r>
+        <w:rPr>
+          <w:lang w:val="en-US"/>
+        </w:rPr>
+        <w:t xml:space="preserve"> </w:t>
+      </w:r>
+      <w:r>
+        <w:rPr>
+          <w:b/>
+          <w:bCs/>
+          <w:lang w:val="en-US"/>
+        </w:rPr>
+        <w:t>Dispatch use reducers to update the store</w:t>
+      </w:r>
+      <w:r>
+        <w:rPr>
+          <w:lang w:val="en-US"/>
+        </w:rPr>
+        <w:t>.</w:t>
+      </w:r>
+    </w:p>
+    <w:p>
+      <w:pPr>
+        <w:pStyle w:val="ListParagraph"/>
+        <w:numPr>
+          <w:ilvl w:val="2"/>
+          <w:numId w:val="1"/>
+        </w:numPr>
+        <w:jc w:val="both"/>
+        <w:rPr>
+          <w:lang w:val="en-US"/>
+        </w:rPr>
+      </w:pPr>
+      <w:r>
+        <w:rPr>
+          <w:lang w:val="en-US"/>
+        </w:rPr>
+        <w:t>For using the dispatch we have import it.</w:t>
+      </w:r>
+    </w:p>
+    <w:p>
+      <w:pPr>
+        <w:pStyle w:val="ListParagraph"/>
+        <w:ind w:left="2160"/>
+        <w:jc w:val="both"/>
+        <w:rPr>
+          <w:lang w:val="en-US"/>
+        </w:rPr>
+      </w:pPr>
+      <w:r>
+        <w:rPr>
+          <w:lang w:val="en-US"/>
+        </w:rPr>
+        <w:drawing>
+          <wp:inline distT="0" distB="0" distL="0" distR="0" wp14:anchorId="0F740BE7" wp14:editId="457189F5">
+            <wp:extent cx="2896004" cy="238158"/>
+            <wp:effectExtent l="0" t="0" r="0" b="9525"/>
+            <wp:docPr id="8" name="Picture 8"/>
+            <wp:cNvGraphicFramePr>
+              <a:graphicFrameLocks xmlns:a="http://schemas.openxmlformats.org/drawingml/2006/main" noChangeAspect="1"/>
+            </wp:cNvGraphicFramePr>
+            <a:graphic xmlns:a="http://schemas.openxmlformats.org/drawingml/2006/main">
+              <a:graphicData uri="http://schemas.openxmlformats.org/drawingml/2006/picture">
+                <pic:pic xmlns:pic="http://schemas.openxmlformats.org/drawingml/2006/picture">
+                  <pic:nvPicPr>
+                    <pic:cNvPr id="1" name=""/>
+                    <pic:cNvPicPr/>
+                  </pic:nvPicPr>
+                  <pic:blipFill>
+                    <a:blip r:embed="rId12"/>
+                    <a:stretch>
+                      <a:fillRect/>
+                    </a:stretch>
+                  </pic:blipFill>
+                  <pic:spPr>
+                    <a:xfrm>
+                      <a:off x="0" y="0"/>
+                      <a:ext cx="2896004" cy="238158"/>
+                    </a:xfrm>
+                    <a:prstGeom prst="rect">
+                      <a:avLst/>
+                    </a:prstGeom>
+                  </pic:spPr>
+                </pic:pic>
+              </a:graphicData>
+            </a:graphic>
+          </wp:inline>
+        </w:drawing>
+      </w:r>
+    </w:p>
+    <w:p>
+      <w:pPr>
+        <w:pStyle w:val="ListParagraph"/>
+        <w:numPr>
+          <w:ilvl w:val="2"/>
+          <w:numId w:val="1"/>
+        </w:numPr>
+        <w:jc w:val="both"/>
+        <w:rPr>
+          <w:lang w:val="en-US"/>
+        </w:rPr>
+      </w:pPr>
+      <w:r>
+        <w:rPr>
+          <w:lang w:val="en-US"/>
+        </w:rPr>
+        <w:t>To use dispatch:</w:t>
+      </w:r>
+    </w:p>
+    <w:p>
+      <w:pPr>
+        <w:pStyle w:val="ListParagraph"/>
+        <w:ind w:left="2160"/>
+        <w:jc w:val="both"/>
+        <w:rPr>
+          <w:lang w:val="en-US"/>
+        </w:rPr>
+      </w:pPr>
+      <w:r>
+        <w:rPr>
+          <w:lang w:val="en-US"/>
+        </w:rPr>
+        <w:drawing>
+          <wp:inline distT="0" distB="0" distL="0" distR="0" wp14:anchorId="5A507C4D" wp14:editId="469EAF43">
+            <wp:extent cx="3134162" cy="762106"/>
+            <wp:effectExtent l="0" t="0" r="9525" b="0"/>
+            <wp:docPr id="9" name="Picture 9"/>
+            <wp:cNvGraphicFramePr>
+              <a:graphicFrameLocks xmlns:a="http://schemas.openxmlformats.org/drawingml/2006/main" noChangeAspect="1"/>
+            </wp:cNvGraphicFramePr>
+            <a:graphic xmlns:a="http://schemas.openxmlformats.org/drawingml/2006/main">
+              <a:graphicData uri="http://schemas.openxmlformats.org/drawingml/2006/picture">
+                <pic:pic xmlns:pic="http://schemas.openxmlformats.org/drawingml/2006/picture">
+                  <pic:nvPicPr>
+                    <pic:cNvPr id="1" name=""/>
+                    <pic:cNvPicPr/>
+                  </pic:nvPicPr>
+                  <pic:blipFill>
+                    <a:blip r:embed="rId13"/>
+                    <a:stretch>
+                      <a:fillRect/>
+                    </a:stretch>
+                  </pic:blipFill>
+                  <pic:spPr>
+                    <a:xfrm>
+                      <a:off x="0" y="0"/>
+                      <a:ext cx="3134162" cy="762106"/>
+                    </a:xfrm>
+                    <a:prstGeom prst="rect">
+                      <a:avLst/>
+                    </a:prstGeom>
+                  </pic:spPr>
+                </pic:pic>
+              </a:graphicData>
+            </a:graphic>
+          </wp:inline>
+        </w:drawing>
+      </w:r>
+    </w:p>
+    <w:p>
+      <w:pPr>
+        <w:pStyle w:val="ListParagraph"/>
+        <w:numPr>
+          <w:ilvl w:val="2"/>
+          <w:numId w:val="1"/>
+        </w:numPr>
+        <w:jc w:val="both"/>
+        <w:rPr>
+          <w:lang w:val="en-US"/>
+        </w:rPr>
+      </w:pPr>
+      <w:r>
+        <w:rPr>
+          <w:lang w:val="en-US"/>
+        </w:rPr>
+        <w:lastRenderedPageBreak/>
+        <w:t xml:space="preserve">For sending data we will </w:t>
+      </w:r>
+      <w:r>
+        <w:rPr>
+          <w:b/>
+          <w:bCs/>
+          <w:lang w:val="en-US"/>
+        </w:rPr>
+        <w:t>1</w:t>
+      </w:r>
+      <w:r>
+        <w:rPr>
+          <w:b/>
+          <w:bCs/>
+          <w:vertAlign w:val="superscript"/>
+          <w:lang w:val="en-US"/>
+        </w:rPr>
+        <w:t>st</w:t>
+      </w:r>
+      <w:r>
+        <w:rPr>
+          <w:b/>
+          <w:bCs/>
+          <w:lang w:val="en-US"/>
+        </w:rPr>
+        <w:t xml:space="preserve"> import</w:t>
+      </w:r>
+      <w:r>
+        <w:rPr>
+          <w:b/>
+          <w:bCs/>
+          <w:lang w:val="en-US"/>
+        </w:rPr>
+        <w:t xml:space="preserve"> our reducers (add-to-do, remove-to-do) then we will call these reducers inside our dispatch method.</w:t>
+      </w:r>
+    </w:p>
+    <w:p>
+      <w:pPr>
+        <w:pStyle w:val="ListParagraph"/>
+        <w:numPr>
+          <w:ilvl w:val="3"/>
+          <w:numId w:val="1"/>
+        </w:numPr>
+        <w:jc w:val="both"/>
+        <w:rPr>
+          <w:lang w:val="en-US"/>
+        </w:rPr>
+      </w:pPr>
+      <w:r>
+        <w:rPr>
+          <w:lang w:val="en-US"/>
+        </w:rPr>
+        <w:t>add-to-to-handler is a function use to handle the to-do form.</w:t>
+      </w:r>
+    </w:p>
+    <w:p>
+      <w:pPr>
+        <w:pStyle w:val="ListParagraph"/>
+        <w:numPr>
+          <w:ilvl w:val="3"/>
+          <w:numId w:val="1"/>
+        </w:numPr>
+        <w:jc w:val="both"/>
+        <w:rPr>
+          <w:lang w:val="en-US"/>
+        </w:rPr>
+      </w:pPr>
+      <w:r>
+        <w:rPr>
+          <w:lang w:val="en-US"/>
+        </w:rPr>
+        <w:t>The input entered in the add-to-do inside the dispatch is the state form use-state.</w:t>
+      </w:r>
+    </w:p>
+    <w:p>
+      <w:pPr>
+        <w:pStyle w:val="ListParagraph"/>
+        <w:ind w:left="2160"/>
+        <w:jc w:val="both"/>
+        <w:rPr>
+          <w:lang w:val="en-US"/>
+        </w:rPr>
+      </w:pPr>
+      <w:r>
+        <w:rPr>
+          <w:lang w:val="en-US"/>
+        </w:rPr>
+        <w:drawing>
+          <wp:inline distT="0" distB="0" distL="0" distR="0" wp14:anchorId="3AEB324C" wp14:editId="3DFF15F0">
+            <wp:extent cx="3791479" cy="228632"/>
+            <wp:effectExtent l="0" t="0" r="0" b="0"/>
+            <wp:docPr id="10" name="Picture 10"/>
+            <wp:cNvGraphicFramePr>
+              <a:graphicFrameLocks xmlns:a="http://schemas.openxmlformats.org/drawingml/2006/main" noChangeAspect="1"/>
+            </wp:cNvGraphicFramePr>
+            <a:graphic xmlns:a="http://schemas.openxmlformats.org/drawingml/2006/main">
+              <a:graphicData uri="http://schemas.openxmlformats.org/drawingml/2006/picture">
+                <pic:pic xmlns:pic="http://schemas.openxmlformats.org/drawingml/2006/picture">
+                  <pic:nvPicPr>
+                    <pic:cNvPr id="1" name=""/>
+                    <pic:cNvPicPr/>
+                  </pic:nvPicPr>
+                  <pic:blipFill>
+                    <a:blip r:embed="rId14"/>
+                    <a:stretch>
+                      <a:fillRect/>
+                    </a:stretch>
+                  </pic:blipFill>
+                  <pic:spPr>
+                    <a:xfrm>
+                      <a:off x="0" y="0"/>
+                      <a:ext cx="3791479" cy="228632"/>
+                    </a:xfrm>
+                    <a:prstGeom prst="rect">
+                      <a:avLst/>
+                    </a:prstGeom>
+                  </pic:spPr>
+                </pic:pic>
+              </a:graphicData>
+            </a:graphic>
+          </wp:inline>
+        </w:drawing>
+      </w:r>
+    </w:p>
+    <w:p>
+      <w:pPr>
+        <w:pStyle w:val="ListParagraph"/>
+        <w:ind w:left="2160"/>
+        <w:jc w:val="both"/>
+        <w:rPr>
+          <w:lang w:val="en-US"/>
+        </w:rPr>
+      </w:pPr>
+      <w:r>
+        <w:rPr>
+          <w:lang w:val="en-US"/>
+        </w:rPr>
+        <w:drawing>
+          <wp:inline distT="0" distB="0" distL="0" distR="0" wp14:anchorId="1639F7F3" wp14:editId="175360E5">
+            <wp:extent cx="2457793" cy="885949"/>
+            <wp:effectExtent l="0" t="0" r="0" b="9525"/>
+            <wp:docPr id="11" name="Picture 11"/>
+            <wp:cNvGraphicFramePr>
+              <a:graphicFrameLocks xmlns:a="http://schemas.openxmlformats.org/drawingml/2006/main" noChangeAspect="1"/>
+            </wp:cNvGraphicFramePr>
+            <a:graphic xmlns:a="http://schemas.openxmlformats.org/drawingml/2006/main">
+              <a:graphicData uri="http://schemas.openxmlformats.org/drawingml/2006/picture">
+                <pic:pic xmlns:pic="http://schemas.openxmlformats.org/drawingml/2006/picture">
+                  <pic:nvPicPr>
+                    <pic:cNvPr id="1" name=""/>
+                    <pic:cNvPicPr/>
+                  </pic:nvPicPr>
+                  <pic:blipFill>
+                    <a:blip r:embed="rId15"/>
+                    <a:stretch>
+                      <a:fillRect/>
+                    </a:stretch>
+                  </pic:blipFill>
+                  <pic:spPr>
+                    <a:xfrm>
+                      <a:off x="0" y="0"/>
+                      <a:ext cx="2457793" cy="885949"/>
+                    </a:xfrm>
+                    <a:prstGeom prst="rect">
+                      <a:avLst/>
+                    </a:prstGeom>
+                  </pic:spPr>
+                </pic:pic>
+              </a:graphicData>
+            </a:graphic>
+          </wp:inline>
+        </w:drawing>
+      </w:r>
+    </w:p>
+    <w:p>
+      <w:pPr>
+        <w:pStyle w:val="ListParagraph"/>
+        <w:numPr>
+          <w:ilvl w:val="2"/>
+          <w:numId w:val="1"/>
+        </w:numPr>
+        <w:jc w:val="both"/>
+        <w:rPr>
+          <w:lang w:val="en-US"/>
+        </w:rPr>
+      </w:pPr>
+      <w:r>
+        <w:rPr>
+          <w:lang w:val="en-US"/>
+        </w:rPr>
+        <w:t xml:space="preserve">For adding to-do we will </w:t>
+      </w:r>
+      <w:r>
+        <w:rPr>
+          <w:b/>
+          <w:bCs/>
+          <w:lang w:val="en-US"/>
+        </w:rPr>
+        <w:t>import use-selector and use-dispatch</w:t>
+      </w:r>
+      <w:r>
+        <w:rPr>
+          <w:lang w:val="en-US"/>
+        </w:rPr>
+        <w:t xml:space="preserve"> and also remove-to-do</w:t>
+      </w:r>
+      <w:r>
+        <w:rPr>
+          <w:lang w:val="en-US"/>
+        </w:rPr>
+        <w:t>.</w:t>
+      </w:r>
+    </w:p>
+    <w:p>
+      <w:pPr>
+        <w:pStyle w:val="ListParagraph"/>
+        <w:numPr>
+          <w:ilvl w:val="3"/>
+          <w:numId w:val="1"/>
+        </w:numPr>
+        <w:jc w:val="both"/>
+        <w:rPr>
+          <w:lang w:val="en-US"/>
+        </w:rPr>
+      </w:pPr>
+      <w:r>
+        <w:rPr>
+          <w:lang w:val="en-US"/>
+        </w:rPr>
+        <w:t xml:space="preserve">For adding to-dos we will </w:t>
+      </w:r>
+      <w:r>
+        <w:rPr>
+          <w:b/>
+          <w:bCs/>
+          <w:lang w:val="en-US"/>
+        </w:rPr>
+        <w:t>use-selector</w:t>
+      </w:r>
+    </w:p>
+    <w:p>
+      <w:pPr>
+        <w:pStyle w:val="ListParagraph"/>
+        <w:ind w:left="2880"/>
+        <w:jc w:val="both"/>
+        <w:rPr>
+          <w:lang w:val="en-US"/>
+        </w:rPr>
+      </w:pPr>
+      <w:r>
+        <w:rPr>
+          <w:lang w:val="en-US"/>
+        </w:rPr>
+        <w:drawing>
+          <wp:inline distT="0" distB="0" distL="0" distR="0" wp14:anchorId="32BF8460" wp14:editId="373DB45C">
+            <wp:extent cx="4191585" cy="457264"/>
+            <wp:effectExtent l="0" t="0" r="0" b="0"/>
+            <wp:docPr id="12" name="Picture 12"/>
+            <wp:cNvGraphicFramePr>
+              <a:graphicFrameLocks xmlns:a="http://schemas.openxmlformats.org/drawingml/2006/main" noChangeAspect="1"/>
+            </wp:cNvGraphicFramePr>
+            <a:graphic xmlns:a="http://schemas.openxmlformats.org/drawingml/2006/main">
+              <a:graphicData uri="http://schemas.openxmlformats.org/drawingml/2006/picture">
+                <pic:pic xmlns:pic="http://schemas.openxmlformats.org/drawingml/2006/picture">
+                  <pic:nvPicPr>
+                    <pic:cNvPr id="1" name=""/>
+                    <pic:cNvPicPr/>
+                  </pic:nvPicPr>
+                  <pic:blipFill>
+                    <a:blip r:embed="rId16"/>
+                    <a:stretch>
+                      <a:fillRect/>
+                    </a:stretch>
+                  </pic:blipFill>
+                  <pic:spPr>
+                    <a:xfrm>
+                      <a:off x="0" y="0"/>
+                      <a:ext cx="4191585" cy="457264"/>
+                    </a:xfrm>
+                    <a:prstGeom prst="rect">
+                      <a:avLst/>
+                    </a:prstGeom>
+                  </pic:spPr>
+                </pic:pic>
+              </a:graphicData>
+            </a:graphic>
+          </wp:inline>
+        </w:drawing>
+      </w:r>
+    </w:p>
+    <w:p>
+      <w:pPr>
+        <w:pStyle w:val="ListParagraph"/>
+        <w:ind w:left="2880"/>
+        <w:jc w:val="both"/>
+        <w:rPr>
+          <w:lang w:val="en-US"/>
+        </w:rPr>
+      </w:pPr>
+      <w:r>
+        <w:rPr>
+          <w:lang w:val="en-US"/>
+        </w:rPr>
+        <w:drawing>
+          <wp:inline distT="0" distB="0" distL="0" distR="0" wp14:anchorId="48EB8752" wp14:editId="48A73987">
+            <wp:extent cx="3848637" cy="1038370"/>
+            <wp:effectExtent l="0" t="0" r="0" b="9525"/>
+            <wp:docPr id="13" name="Picture 13"/>
+            <wp:cNvGraphicFramePr>
+              <a:graphicFrameLocks xmlns:a="http://schemas.openxmlformats.org/drawingml/2006/main" noChangeAspect="1"/>
+            </wp:cNvGraphicFramePr>
+            <a:graphic xmlns:a="http://schemas.openxmlformats.org/drawingml/2006/main">
+              <a:graphicData uri="http://schemas.openxmlformats.org/drawingml/2006/picture">
+                <pic:pic xmlns:pic="http://schemas.openxmlformats.org/drawingml/2006/picture">
+                  <pic:nvPicPr>
+                    <pic:cNvPr id="1" name=""/>
+                    <pic:cNvPicPr/>
+                  </pic:nvPicPr>
+                  <pic:blipFill>
+                    <a:blip r:embed="rId17"/>
+                    <a:stretch>
+                      <a:fillRect/>
+                    </a:stretch>
+                  </pic:blipFill>
+                  <pic:spPr>
+                    <a:xfrm>
+                      <a:off x="0" y="0"/>
+                      <a:ext cx="3848637" cy="1038370"/>
+                    </a:xfrm>
+                    <a:prstGeom prst="rect">
+                      <a:avLst/>
+                    </a:prstGeom>
+                  </pic:spPr>
+                </pic:pic>
+              </a:graphicData>
+            </a:graphic>
+          </wp:inline>
+        </w:drawing>
+      </w:r>
+    </w:p>
+    <w:p>
+      <w:pPr>
+        <w:pStyle w:val="ListParagraph"/>
+        <w:numPr>
+          <w:ilvl w:val="3"/>
+          <w:numId w:val="1"/>
+        </w:numPr>
+        <w:jc w:val="both"/>
+        <w:rPr>
+          <w:lang w:val="en-US"/>
+        </w:rPr>
+      </w:pPr>
+      <w:r>
+        <w:rPr>
+          <w:b/>
+          <w:bCs/>
+          <w:lang w:val="en-US"/>
+        </w:rPr>
+        <w:t xml:space="preserve">Now </w:t>
+      </w:r>
+      <w:r>
+        <w:rPr>
+          <w:b/>
+          <w:bCs/>
+          <w:lang w:val="en-US"/>
+        </w:rPr>
+        <w:t>our work is completed.</w:t>
+      </w:r>
+    </w:p>
+    <w:p>
+      <w:pPr>
+        <w:pStyle w:val="ListParagraph"/>
+        <w:numPr>
+          <w:ilvl w:val="0"/>
+          <w:numId w:val="1"/>
+        </w:numPr>
+        <w:jc w:val="both"/>
+        <w:rPr>
+          <w:lang w:val="en-US"/>
+        </w:rPr>
+      </w:pPr>
+      <w:r>
+        <w:rPr>
+          <w:b/>
+          <w:bCs/>
+          <w:lang w:val="en-US"/>
+        </w:rPr>
+        <w:t xml:space="preserve">Now we will add our components </w:t>
+      </w:r>
+      <w:r>
+        <w:rPr>
+          <w:b/>
+          <w:bCs/>
+          <w:lang w:val="en-US"/>
+        </w:rPr>
+        <w:t>wherever we need to use.</w:t>
+      </w:r>
+    </w:p>
+    <w:p>
+      <w:pPr>
+        <w:pStyle w:val="ListParagraph"/>
+        <w:numPr>
+          <w:ilvl w:val="1"/>
+          <w:numId w:val="1"/>
+        </w:numPr>
+        <w:jc w:val="both"/>
+        <w:rPr>
+          <w:lang w:val="en-US"/>
+        </w:rPr>
+      </w:pPr>
+      <w:r>
+        <w:rPr>
+          <w:lang w:val="en-US"/>
+        </w:rPr>
+        <w:t xml:space="preserve">To use our component we have to use </w:t>
+      </w:r>
+      <w:r>
+        <w:rPr>
+          <w:b/>
+          <w:bCs/>
+          <w:lang w:val="en-US"/>
+        </w:rPr>
+        <w:t>provider</w:t>
+      </w:r>
+      <w:r>
+        <w:t xml:space="preserve"> &amp; also need to </w:t>
+      </w:r>
+      <w:r>
+        <w:rPr>
+          <w:b/>
+          <w:bCs/>
+        </w:rPr>
+        <w:t>import our store</w:t>
+      </w:r>
+      <w:r>
+        <w:t xml:space="preserve"> in our </w:t>
+      </w:r>
+      <w:r>
+        <w:rPr>
+          <w:b/>
+          <w:bCs/>
+        </w:rPr>
+        <w:t>main-jsx file</w:t>
+      </w:r>
+      <w:r>
+        <w:t xml:space="preserve"> and </w:t>
+      </w:r>
+      <w:r>
+        <w:rPr>
+          <w:b/>
+          <w:bCs/>
+        </w:rPr>
+        <w:t>wrap our App component with provider</w:t>
+      </w:r>
+      <w:r>
+        <w:t xml:space="preserve"> and we will also pass the properties.</w:t>
+      </w:r>
+    </w:p>
+    <w:p>
+      <w:pPr>
+        <w:pStyle w:val="ListParagraph"/>
+        <w:numPr>
+          <w:ilvl w:val="2"/>
+          <w:numId w:val="1"/>
+        </w:numPr>
+        <w:jc w:val="both"/>
+        <w:rPr>
+          <w:lang w:val="en-US"/>
+        </w:rPr>
+      </w:pPr>
+      <w:r>
+        <w:t>Importing provider</w:t>
+      </w:r>
+    </w:p>
+    <w:p>
+      <w:pPr>
+        <w:pStyle w:val="ListParagraph"/>
+        <w:ind w:left="2160"/>
+        <w:jc w:val="both"/>
+        <w:rPr>
+          <w:lang w:val="en-US"/>
+        </w:rPr>
+      </w:pPr>
+      <w:r>
+        <w:rPr>
+          <w:lang w:val="en-US"/>
+        </w:rPr>
+        <w:drawing>
+          <wp:inline distT="0" distB="0" distL="0" distR="0" wp14:anchorId="11CB90AD" wp14:editId="497A0082">
+            <wp:extent cx="2867425" cy="238158"/>
+            <wp:effectExtent l="0" t="0" r="9525" b="9525"/>
+            <wp:docPr id="14" name="Picture 14"/>
+            <wp:cNvGraphicFramePr>
+              <a:graphicFrameLocks xmlns:a="http://schemas.openxmlformats.org/drawingml/2006/main" noChangeAspect="1"/>
+            </wp:cNvGraphicFramePr>
+            <a:graphic xmlns:a="http://schemas.openxmlformats.org/drawingml/2006/main">
+              <a:graphicData uri="http://schemas.openxmlformats.org/drawingml/2006/picture">
+                <pic:pic xmlns:pic="http://schemas.openxmlformats.org/drawingml/2006/picture">
+                  <pic:nvPicPr>
+                    <pic:cNvPr id="1" name=""/>
+                    <pic:cNvPicPr/>
+                  </pic:nvPicPr>
+                  <pic:blipFill>
+                    <a:blip r:embed="rId18"/>
+                    <a:stretch>
+                      <a:fillRect/>
+                    </a:stretch>
+                  </pic:blipFill>
+                  <pic:spPr>
+                    <a:xfrm>
+                      <a:off x="0" y="0"/>
+                      <a:ext cx="2867425" cy="238158"/>
+                    </a:xfrm>
+                    <a:prstGeom prst="rect">
+                      <a:avLst/>
+                    </a:prstGeom>
+                  </pic:spPr>
+                </pic:pic>
+              </a:graphicData>
+            </a:graphic>
+          </wp:inline>
+        </w:drawing>
+      </w:r>
+    </w:p>
+    <w:p>
+      <w:pPr>
+        <w:pStyle w:val="ListParagraph"/>
+        <w:numPr>
+          <w:ilvl w:val="2"/>
+          <w:numId w:val="1"/>
+        </w:numPr>
+        <w:jc w:val="both"/>
+        <w:rPr>
+          <w:lang w:val="en-US"/>
+        </w:rPr>
+      </w:pPr>
+      <w:r>
+        <w:rPr>
+          <w:lang w:val="en-US"/>
+        </w:rPr>
+        <w:t>Importing our store</w:t>
+      </w:r>
+    </w:p>
+    <w:p>
+      <w:pPr>
+        <w:pStyle w:val="ListParagraph"/>
+        <w:ind w:left="2160"/>
+        <w:jc w:val="both"/>
+        <w:rPr>
+          <w:lang w:val="en-US"/>
+        </w:rPr>
+      </w:pPr>
+      <w:r>
+        <w:rPr>
+          <w:lang w:val="en-US"/>
+        </w:rPr>
+        <w:drawing>
+          <wp:inline distT="0" distB="0" distL="0" distR="0" wp14:anchorId="52E8C535" wp14:editId="00A75738">
+            <wp:extent cx="2753109" cy="276264"/>
+            <wp:effectExtent l="0" t="0" r="0" b="9525"/>
+            <wp:docPr id="15" name="Picture 15"/>
+            <wp:cNvGraphicFramePr>
+              <a:graphicFrameLocks xmlns:a="http://schemas.openxmlformats.org/drawingml/2006/main" noChangeAspect="1"/>
+            </wp:cNvGraphicFramePr>
+            <a:graphic xmlns:a="http://schemas.openxmlformats.org/drawingml/2006/main">
+              <a:graphicData uri="http://schemas.openxmlformats.org/drawingml/2006/picture">
+                <pic:pic xmlns:pic="http://schemas.openxmlformats.org/drawingml/2006/picture">
+                  <pic:nvPicPr>
+                    <pic:cNvPr id="1" name=""/>
+                    <pic:cNvPicPr/>
+                  </pic:nvPicPr>
+                  <pic:blipFill>
+                    <a:blip r:embed="rId19"/>
+                    <a:stretch>
+                      <a:fillRect/>
+                    </a:stretch>
+                  </pic:blipFill>
+                  <pic:spPr>
+                    <a:xfrm>
+                      <a:off x="0" y="0"/>
+                      <a:ext cx="2753109" cy="276264"/>
+                    </a:xfrm>
+                    <a:prstGeom prst="rect">
+                      <a:avLst/>
+                    </a:prstGeom>
+                  </pic:spPr>
+                </pic:pic>
+              </a:graphicData>
+            </a:graphic>
+          </wp:inline>
+        </w:drawing>
+      </w:r>
+    </w:p>
+    <w:p>
+      <w:pPr>
+        <w:pStyle w:val="ListParagraph"/>
+        <w:numPr>
+          <w:ilvl w:val="2"/>
+          <w:numId w:val="1"/>
+        </w:numPr>
+        <w:jc w:val="both"/>
+        <w:rPr>
+          <w:lang w:val="en-US"/>
+        </w:rPr>
+      </w:pPr>
+      <w:r>
+        <w:rPr>
+          <w:lang w:val="en-US"/>
+        </w:rPr>
+        <w:t xml:space="preserve">Wrapping our </w:t>
+      </w:r>
+      <w:r>
+        <w:rPr>
+          <w:b/>
+          <w:bCs/>
+          <w:lang w:val="en-US"/>
+        </w:rPr>
+        <w:t>App component</w:t>
+      </w:r>
+    </w:p>
+    <w:p>
+      <w:pPr>
+        <w:pStyle w:val="ListParagraph"/>
+        <w:ind w:left="2160"/>
+        <w:jc w:val="both"/>
+        <w:rPr>
+          <w:lang w:val="en-US"/>
+        </w:rPr>
+      </w:pPr>
+      <w:r>
+        <w:rPr>
+          <w:lang w:val="en-US"/>
+        </w:rPr>
+        <w:drawing>
+          <wp:inline distT="0" distB="0" distL="0" distR="0" wp14:anchorId="637D2015" wp14:editId="2F755B72">
+            <wp:extent cx="2124371" cy="952633"/>
+            <wp:effectExtent l="0" t="0" r="0" b="0"/>
+            <wp:docPr id="16" name="Picture 16"/>
+            <wp:cNvGraphicFramePr>
+              <a:graphicFrameLocks xmlns:a="http://schemas.openxmlformats.org/drawingml/2006/main" noChangeAspect="1"/>
+            </wp:cNvGraphicFramePr>
+            <a:graphic xmlns:a="http://schemas.openxmlformats.org/drawingml/2006/main">
+              <a:graphicData uri="http://schemas.openxmlformats.org/drawingml/2006/picture">
+                <pic:pic xmlns:pic="http://schemas.openxmlformats.org/drawingml/2006/picture">
+                  <pic:nvPicPr>
+                    <pic:cNvPr id="1" name=""/>
+                    <pic:cNvPicPr/>
+                  </pic:nvPicPr>
+                  <pic:blipFill>
+                    <a:blip r:embed="rId20"/>
+                    <a:stretch>
+                      <a:fillRect/>
+                    </a:stretch>
+                  </pic:blipFill>
+                  <pic:spPr>
+                    <a:xfrm>
+                      <a:off x="0" y="0"/>
+                      <a:ext cx="2124371" cy="952633"/>
+                    </a:xfrm>
+                    <a:prstGeom prst="rect">
+                      <a:avLst/>
+                    </a:prstGeom>
+                  </pic:spPr>
+                </pic:pic>
+              </a:graphicData>
+            </a:graphic>
+          </wp:inline>
+        </w:drawing>
+      </w:r>
       <w:bookmarkStart w:id="0" w:name="_GoBack"/>
       <w:bookmarkEnd w:id="0"/>
+    </w:p>
+    <w:p>
+      <w:pPr>
+        <w:pStyle w:val="ListParagraph"/>
+        <w:ind w:left="1440"/>
+        <w:jc w:val="both"/>
+        <w:rPr>
+          <w:lang w:val="en-US"/>
+        </w:rPr>
+      </w:pPr>
     </w:p>
     <w:sectPr>
       <w:pgSz w:w="11906" w:h="16838"/>
@@ -1940,7 +2847,6 @@
   <w:style w:type="character" w:default="1" w:styleId="DefaultParagraphFont">
     <w:name w:val="Default Paragraph Font"/>
     <w:uiPriority w:val="1"/>
-    <w:semiHidden/>
     <w:unhideWhenUsed/>
   </w:style>
   <w:style w:type="table" w:default="1" w:styleId="TableNormal">

</xml_diff>